<commit_message>
Revisar guia de estilos
</commit_message>
<xml_diff>
--- a/Desarrollo/SMA/SMA.05-Guía de estilos.docx
+++ b/Desarrollo/SMA/SMA.05-Guía de estilos.docx
@@ -119,7 +119,7 @@
                     <pic:cNvPicPr/>
                   </pic:nvPicPr>
                   <pic:blipFill>
-                    <a:blip r:embed="rId5">
+                    <a:blip r:embed="rId7">
                       <a:extLst>
                         <a:ext uri="{28A0092B-C50C-407E-A947-70E740481C1C}">
                           <a14:useLocalDpi xmlns:a14="http://schemas.microsoft.com/office/drawing/2010/main" val="0"/>
@@ -238,7 +238,7 @@
                     <pic:cNvPicPr/>
                   </pic:nvPicPr>
                   <pic:blipFill>
-                    <a:blip r:embed="rId6">
+                    <a:blip r:embed="rId8">
                       <a:extLst>
                         <a:ext uri="{28A0092B-C50C-407E-A947-70E740481C1C}">
                           <a14:useLocalDpi xmlns:a14="http://schemas.microsoft.com/office/drawing/2010/main" val="0"/>
@@ -366,6 +366,26 @@
     <w:p>
       <w:pPr>
         <w:pStyle w:val="Prrafodelista"/>
+        <w:ind w:left="1429"/>
+        <w:rPr>
+          <w:b/>
+          <w:sz w:val="28"/>
+        </w:rPr>
+      </w:pPr>
+    </w:p>
+    <w:p>
+      <w:pPr>
+        <w:pStyle w:val="Prrafodelista"/>
+        <w:ind w:left="1429"/>
+        <w:rPr>
+          <w:b/>
+          <w:sz w:val="28"/>
+        </w:rPr>
+      </w:pPr>
+    </w:p>
+    <w:p>
+      <w:pPr>
+        <w:pStyle w:val="Prrafodelista"/>
         <w:numPr>
           <w:ilvl w:val="0"/>
           <w:numId w:val="5"/>
@@ -381,7 +401,6 @@
           <w:sz w:val="24"/>
           <w:lang w:eastAsia="es-ES"/>
         </w:rPr>
-        <w:lastRenderedPageBreak/>
         <w:drawing>
           <wp:anchor distT="0" distB="0" distL="114300" distR="114300" simplePos="0" relativeHeight="251661312" behindDoc="0" locked="0" layoutInCell="1" allowOverlap="1">
             <wp:simplePos x="0" y="0"/>
@@ -406,7 +425,7 @@
                     <pic:cNvPicPr/>
                   </pic:nvPicPr>
                   <pic:blipFill>
-                    <a:blip r:embed="rId7" cstate="print">
+                    <a:blip r:embed="rId9" cstate="print">
                       <a:extLst>
                         <a:ext uri="{28A0092B-C50C-407E-A947-70E740481C1C}">
                           <a14:useLocalDpi xmlns:a14="http://schemas.microsoft.com/office/drawing/2010/main" val="0"/>
@@ -734,7 +753,7 @@
                     <pic:cNvPicPr/>
                   </pic:nvPicPr>
                   <pic:blipFill>
-                    <a:blip r:embed="rId8" cstate="print">
+                    <a:blip r:embed="rId10" cstate="print">
                       <a:extLst>
                         <a:ext uri="{28A0092B-C50C-407E-A947-70E740481C1C}">
                           <a14:useLocalDpi xmlns:a14="http://schemas.microsoft.com/office/drawing/2010/main" val="0"/>
@@ -920,10 +939,7 @@
         <w:t>La información en los pies de página consistirá en enlaces de destacado de la web y otros datos que puedan resultar útiles al usuario.</w:t>
       </w:r>
     </w:p>
-    <w:p>
-      <w:bookmarkStart w:id="0" w:name="_GoBack"/>
-      <w:bookmarkEnd w:id="0"/>
-    </w:p>
+    <w:p/>
     <w:p>
       <w:pPr>
         <w:pStyle w:val="Ttulo2"/>
@@ -1023,23 +1039,7 @@
           <w:color w:val="000000"/>
           <w:sz w:val="24"/>
         </w:rPr>
-        <w:t xml:space="preserve">La retícula no puede crecer de manera </w:t>
-      </w:r>
-      <w:r>
-        <w:rPr>
-          <w:rFonts w:ascii="Calibri" w:hAnsi="Calibri"/>
-          <w:color w:val="000000"/>
-          <w:sz w:val="24"/>
-        </w:rPr>
-        <w:t>horizontal,</w:t>
-      </w:r>
-      <w:r>
-        <w:rPr>
-          <w:rFonts w:ascii="Calibri" w:hAnsi="Calibri"/>
-          <w:color w:val="000000"/>
-          <w:sz w:val="24"/>
-        </w:rPr>
-        <w:t xml:space="preserve"> pero si verticalmente</w:t>
+        <w:t>La retícula no puede crecer de manera horizontal, pero si verticalmente</w:t>
       </w:r>
       <w:r>
         <w:rPr>
@@ -1105,13 +1105,13 @@
           <w:lang w:eastAsia="es-ES"/>
         </w:rPr>
         <w:drawing>
-          <wp:anchor distT="0" distB="0" distL="114300" distR="114300" simplePos="0" relativeHeight="251663360" behindDoc="1" locked="0" layoutInCell="1" allowOverlap="1">
+          <wp:anchor distT="0" distB="0" distL="114300" distR="114300" simplePos="0" relativeHeight="251669504" behindDoc="1" locked="0" layoutInCell="1" allowOverlap="1">
             <wp:simplePos x="0" y="0"/>
             <wp:positionH relativeFrom="column">
-              <wp:posOffset>824865</wp:posOffset>
+              <wp:posOffset>773977</wp:posOffset>
             </wp:positionH>
             <wp:positionV relativeFrom="paragraph">
-              <wp:posOffset>15875</wp:posOffset>
+              <wp:posOffset>111760</wp:posOffset>
             </wp:positionV>
             <wp:extent cx="3782568" cy="2039112"/>
             <wp:effectExtent l="0" t="0" r="8890" b="0"/>
@@ -1124,7 +1124,7 @@
                 <wp:lineTo x="0" y="0"/>
               </wp:wrapPolygon>
             </wp:wrapTight>
-            <wp:docPr id="8" name="Imagen 8"/>
+            <wp:docPr id="2" name="Imagen 2"/>
             <wp:cNvGraphicFramePr>
               <a:graphicFrameLocks xmlns:a="http://schemas.openxmlformats.org/drawingml/2006/main" noChangeAspect="1"/>
             </wp:cNvGraphicFramePr>
@@ -1132,11 +1132,11 @@
               <a:graphicData uri="http://schemas.openxmlformats.org/drawingml/2006/picture">
                 <pic:pic xmlns:pic="http://schemas.openxmlformats.org/drawingml/2006/picture">
                   <pic:nvPicPr>
-                    <pic:cNvPr id="8" name="AlphaSchool Cartel 1.jpg"/>
+                    <pic:cNvPr id="2" name="AlphaSchool Cartel 1.jpg"/>
                     <pic:cNvPicPr/>
                   </pic:nvPicPr>
                   <pic:blipFill>
-                    <a:blip r:embed="rId9" cstate="print">
+                    <a:blip r:embed="rId11" cstate="print">
                       <a:extLst>
                         <a:ext uri="{28A0092B-C50C-407E-A947-70E740481C1C}">
                           <a14:useLocalDpi xmlns:a14="http://schemas.microsoft.com/office/drawing/2010/main" val="0"/>
@@ -1241,7 +1241,7 @@
                     <pic:cNvPicPr/>
                   </pic:nvPicPr>
                   <pic:blipFill>
-                    <a:blip r:embed="rId10">
+                    <a:blip r:embed="rId12">
                       <a:extLst>
                         <a:ext uri="{28A0092B-C50C-407E-A947-70E740481C1C}">
                           <a14:useLocalDpi xmlns:a14="http://schemas.microsoft.com/office/drawing/2010/main" val="0"/>
@@ -1336,7 +1336,7 @@
                     <pic:cNvPicPr/>
                   </pic:nvPicPr>
                   <pic:blipFill>
-                    <a:blip r:embed="rId11">
+                    <a:blip r:embed="rId13">
                       <a:extLst>
                         <a:ext uri="{28A0092B-C50C-407E-A947-70E740481C1C}">
                           <a14:useLocalDpi xmlns:a14="http://schemas.microsoft.com/office/drawing/2010/main" val="0"/>
@@ -1405,7 +1405,7 @@
                     <pic:cNvPicPr/>
                   </pic:nvPicPr>
                   <pic:blipFill>
-                    <a:blip r:embed="rId12">
+                    <a:blip r:embed="rId14">
                       <a:extLst>
                         <a:ext uri="{28A0092B-C50C-407E-A947-70E740481C1C}">
                           <a14:useLocalDpi xmlns:a14="http://schemas.microsoft.com/office/drawing/2010/main" val="0"/>
@@ -1467,7 +1467,7 @@
                     <pic:cNvPicPr/>
                   </pic:nvPicPr>
                   <pic:blipFill>
-                    <a:blip r:embed="rId13">
+                    <a:blip r:embed="rId15">
                       <a:extLst>
                         <a:ext uri="{28A0092B-C50C-407E-A947-70E740481C1C}">
                           <a14:useLocalDpi xmlns:a14="http://schemas.microsoft.com/office/drawing/2010/main" val="0"/>
@@ -1528,7 +1528,7 @@
                     <pic:cNvPicPr/>
                   </pic:nvPicPr>
                   <pic:blipFill>
-                    <a:blip r:embed="rId14">
+                    <a:blip r:embed="rId16">
                       <a:extLst>
                         <a:ext uri="{28A0092B-C50C-407E-A947-70E740481C1C}">
                           <a14:useLocalDpi xmlns:a14="http://schemas.microsoft.com/office/drawing/2010/main" val="0"/>
@@ -1581,30 +1581,6 @@
       </w:pPr>
       <w:r>
         <w:rPr>
-          <w:sz w:val="32"/>
-        </w:rPr>
-        <w:t>P</w:t>
-      </w:r>
-      <w:r>
-        <w:rPr>
-          <w:sz w:val="32"/>
-        </w:rPr>
-        <w:t>lantilla</w:t>
-      </w:r>
-      <w:r>
-        <w:rPr>
-          <w:sz w:val="32"/>
-        </w:rPr>
-        <w:tab/>
-      </w:r>
-      <w:r>
-        <w:rPr>
-          <w:sz w:val="32"/>
-        </w:rPr>
-        <w:t xml:space="preserve"> </w:t>
-      </w:r>
-      <w:r>
-        <w:rPr>
           <w:noProof/>
           <w:lang w:eastAsia="es-ES"/>
         </w:rPr>
@@ -1612,13 +1588,13 @@
           <wp:anchor distT="0" distB="0" distL="114300" distR="114300" simplePos="0" relativeHeight="251664384" behindDoc="0" locked="0" layoutInCell="1" allowOverlap="1">
             <wp:simplePos x="0" y="0"/>
             <wp:positionH relativeFrom="column">
-              <wp:posOffset>186757</wp:posOffset>
+              <wp:posOffset>180975</wp:posOffset>
             </wp:positionH>
             <wp:positionV relativeFrom="paragraph">
-              <wp:posOffset>356870</wp:posOffset>
+              <wp:posOffset>569004</wp:posOffset>
             </wp:positionV>
-            <wp:extent cx="5293995" cy="4552950"/>
-            <wp:effectExtent l="0" t="0" r="1905" b="0"/>
+            <wp:extent cx="5249545" cy="4297680"/>
+            <wp:effectExtent l="0" t="0" r="8255" b="7620"/>
             <wp:wrapSquare wrapText="bothSides"/>
             <wp:docPr id="9" name="Imagen 9"/>
             <wp:cNvGraphicFramePr>
@@ -1632,7 +1608,7 @@
                     <pic:cNvPicPr/>
                   </pic:nvPicPr>
                   <pic:blipFill>
-                    <a:blip r:embed="rId15" cstate="print">
+                    <a:blip r:embed="rId17" cstate="print">
                       <a:extLst>
                         <a:ext uri="{28A0092B-C50C-407E-A947-70E740481C1C}">
                           <a14:useLocalDpi xmlns:a14="http://schemas.microsoft.com/office/drawing/2010/main" val="0"/>
@@ -1646,7 +1622,7 @@
                   <pic:spPr>
                     <a:xfrm>
                       <a:off x="0" y="0"/>
-                      <a:ext cx="5293995" cy="4552950"/>
+                      <a:ext cx="5249545" cy="4297680"/>
                     </a:xfrm>
                     <a:prstGeom prst="rect">
                       <a:avLst/>
@@ -1664,15 +1640,100 @@
           </wp:anchor>
         </w:drawing>
       </w:r>
+      <w:r>
+        <w:rPr>
+          <w:sz w:val="32"/>
+        </w:rPr>
+        <w:t>Ejemplo</w:t>
+      </w:r>
+      <w:r>
+        <w:rPr>
+          <w:sz w:val="32"/>
+        </w:rPr>
+        <w:tab/>
+      </w:r>
+      <w:r>
+        <w:rPr>
+          <w:sz w:val="32"/>
+        </w:rPr>
+        <w:t xml:space="preserve"> </w:t>
+      </w:r>
+      <w:bookmarkStart w:id="0" w:name="_GoBack"/>
+      <w:bookmarkEnd w:id="0"/>
     </w:p>
     <w:sectPr>
+      <w:headerReference w:type="default" r:id="rId18"/>
       <w:pgSz w:w="11906" w:h="16838"/>
-      <w:pgMar w:top="993" w:right="1701" w:bottom="1417" w:left="1701" w:header="708" w:footer="708" w:gutter="0"/>
+      <w:pgMar w:top="993" w:right="1701" w:bottom="1134" w:left="1701" w:header="708" w:footer="708" w:gutter="0"/>
       <w:cols w:space="708"/>
       <w:docGrid w:linePitch="360"/>
     </w:sectPr>
   </w:body>
 </w:document>
+</file>
+
+<file path=word/endnotes.xml><?xml version="1.0" encoding="utf-8"?>
+<w:endnotes xmlns:wpc="http://schemas.microsoft.com/office/word/2010/wordprocessingCanvas" xmlns:cx="http://schemas.microsoft.com/office/drawing/2014/chartex" xmlns:cx1="http://schemas.microsoft.com/office/drawing/2015/9/8/chartex" xmlns:cx2="http://schemas.microsoft.com/office/drawing/2015/10/21/chartex" xmlns:cx3="http://schemas.microsoft.com/office/drawing/2016/5/9/chartex" xmlns:cx4="http://schemas.microsoft.com/office/drawing/2016/5/10/chartex" xmlns:cx5="http://schemas.microsoft.com/office/drawing/2016/5/11/chartex" xmlns:mc="http://schemas.openxmlformats.org/markup-compatibility/2006" xmlns:o="urn:schemas-microsoft-com:office:office" xmlns:r="http://schemas.openxmlformats.org/officeDocument/2006/relationships" xmlns:m="http://schemas.openxmlformats.org/officeDocument/2006/math" xmlns:v="urn:schemas-microsoft-com:vml" xmlns:wp14="http://schemas.microsoft.com/office/word/2010/wordprocessingDrawing" xmlns:wp="http://schemas.openxmlformats.org/drawingml/2006/wordprocessingDrawing" xmlns:w10="urn:schemas-microsoft-com:office:word" xmlns:w="http://schemas.openxmlformats.org/wordprocessingml/2006/main" xmlns:w14="http://schemas.microsoft.com/office/word/2010/wordml" xmlns:w15="http://schemas.microsoft.com/office/word/2012/wordml" xmlns:w16se="http://schemas.microsoft.com/office/word/2015/wordml/symex" xmlns:wpg="http://schemas.microsoft.com/office/word/2010/wordprocessingGroup" xmlns:wpi="http://schemas.microsoft.com/office/word/2010/wordprocessingInk" xmlns:wne="http://schemas.microsoft.com/office/word/2006/wordml" xmlns:wps="http://schemas.microsoft.com/office/word/2010/wordprocessingShape" mc:Ignorable="w14 w15 w16se wp14">
+  <w:endnote w:type="separator" w:id="-1">
+    <w:p>
+      <w:pPr>
+        <w:spacing w:after="0" w:line="240" w:lineRule="auto"/>
+      </w:pPr>
+      <w:r>
+        <w:separator/>
+      </w:r>
+    </w:p>
+  </w:endnote>
+  <w:endnote w:type="continuationSeparator" w:id="0">
+    <w:p>
+      <w:pPr>
+        <w:spacing w:after="0" w:line="240" w:lineRule="auto"/>
+      </w:pPr>
+      <w:r>
+        <w:continuationSeparator/>
+      </w:r>
+    </w:p>
+  </w:endnote>
+</w:endnotes>
+</file>
+
+<file path=word/footnotes.xml><?xml version="1.0" encoding="utf-8"?>
+<w:footnotes xmlns:wpc="http://schemas.microsoft.com/office/word/2010/wordprocessingCanvas" xmlns:cx="http://schemas.microsoft.com/office/drawing/2014/chartex" xmlns:cx1="http://schemas.microsoft.com/office/drawing/2015/9/8/chartex" xmlns:cx2="http://schemas.microsoft.com/office/drawing/2015/10/21/chartex" xmlns:cx3="http://schemas.microsoft.com/office/drawing/2016/5/9/chartex" xmlns:cx4="http://schemas.microsoft.com/office/drawing/2016/5/10/chartex" xmlns:cx5="http://schemas.microsoft.com/office/drawing/2016/5/11/chartex" xmlns:mc="http://schemas.openxmlformats.org/markup-compatibility/2006" xmlns:o="urn:schemas-microsoft-com:office:office" xmlns:r="http://schemas.openxmlformats.org/officeDocument/2006/relationships" xmlns:m="http://schemas.openxmlformats.org/officeDocument/2006/math" xmlns:v="urn:schemas-microsoft-com:vml" xmlns:wp14="http://schemas.microsoft.com/office/word/2010/wordprocessingDrawing" xmlns:wp="http://schemas.openxmlformats.org/drawingml/2006/wordprocessingDrawing" xmlns:w10="urn:schemas-microsoft-com:office:word" xmlns:w="http://schemas.openxmlformats.org/wordprocessingml/2006/main" xmlns:w14="http://schemas.microsoft.com/office/word/2010/wordml" xmlns:w15="http://schemas.microsoft.com/office/word/2012/wordml" xmlns:w16se="http://schemas.microsoft.com/office/word/2015/wordml/symex" xmlns:wpg="http://schemas.microsoft.com/office/word/2010/wordprocessingGroup" xmlns:wpi="http://schemas.microsoft.com/office/word/2010/wordprocessingInk" xmlns:wne="http://schemas.microsoft.com/office/word/2006/wordml" xmlns:wps="http://schemas.microsoft.com/office/word/2010/wordprocessingShape" mc:Ignorable="w14 w15 w16se wp14">
+  <w:footnote w:type="separator" w:id="-1">
+    <w:p>
+      <w:pPr>
+        <w:spacing w:after="0" w:line="240" w:lineRule="auto"/>
+      </w:pPr>
+      <w:r>
+        <w:separator/>
+      </w:r>
+    </w:p>
+  </w:footnote>
+  <w:footnote w:type="continuationSeparator" w:id="0">
+    <w:p>
+      <w:pPr>
+        <w:spacing w:after="0" w:line="240" w:lineRule="auto"/>
+      </w:pPr>
+      <w:r>
+        <w:continuationSeparator/>
+      </w:r>
+    </w:p>
+  </w:footnote>
+</w:footnotes>
+</file>
+
+<file path=word/header1.xml><?xml version="1.0" encoding="utf-8"?>
+<w:hdr xmlns:wpc="http://schemas.microsoft.com/office/word/2010/wordprocessingCanvas" xmlns:cx="http://schemas.microsoft.com/office/drawing/2014/chartex" xmlns:cx1="http://schemas.microsoft.com/office/drawing/2015/9/8/chartex" xmlns:cx2="http://schemas.microsoft.com/office/drawing/2015/10/21/chartex" xmlns:cx3="http://schemas.microsoft.com/office/drawing/2016/5/9/chartex" xmlns:cx4="http://schemas.microsoft.com/office/drawing/2016/5/10/chartex" xmlns:cx5="http://schemas.microsoft.com/office/drawing/2016/5/11/chartex" xmlns:mc="http://schemas.openxmlformats.org/markup-compatibility/2006" xmlns:o="urn:schemas-microsoft-com:office:office" xmlns:r="http://schemas.openxmlformats.org/officeDocument/2006/relationships" xmlns:m="http://schemas.openxmlformats.org/officeDocument/2006/math" xmlns:v="urn:schemas-microsoft-com:vml" xmlns:wp14="http://schemas.microsoft.com/office/word/2010/wordprocessingDrawing" xmlns:wp="http://schemas.openxmlformats.org/drawingml/2006/wordprocessingDrawing" xmlns:w10="urn:schemas-microsoft-com:office:word" xmlns:w="http://schemas.openxmlformats.org/wordprocessingml/2006/main" xmlns:w14="http://schemas.microsoft.com/office/word/2010/wordml" xmlns:w15="http://schemas.microsoft.com/office/word/2012/wordml" xmlns:w16se="http://schemas.microsoft.com/office/word/2015/wordml/symex" xmlns:wpg="http://schemas.microsoft.com/office/word/2010/wordprocessingGroup" xmlns:wpi="http://schemas.microsoft.com/office/word/2010/wordprocessingInk" xmlns:wne="http://schemas.microsoft.com/office/word/2006/wordml" xmlns:wps="http://schemas.microsoft.com/office/word/2010/wordprocessingShape" mc:Ignorable="w14 w15 w16se wp14">
+  <w:p>
+    <w:pPr>
+      <w:pStyle w:val="Encabezado"/>
+      <w:jc w:val="center"/>
+    </w:pPr>
+    <w:r>
+      <w:t>GRUPO CERBERUS</w:t>
+    </w:r>
+  </w:p>
+</w:hdr>
 </file>
 
 <file path=word/numbering.xml><?xml version="1.0" encoding="utf-8"?>
@@ -2834,6 +2895,50 @@
       <w:szCs w:val="24"/>
     </w:rPr>
   </w:style>
+  <w:style w:type="paragraph" w:styleId="Encabezado">
+    <w:name w:val="header"/>
+    <w:basedOn w:val="Normal"/>
+    <w:link w:val="EncabezadoCar"/>
+    <w:uiPriority w:val="99"/>
+    <w:unhideWhenUsed/>
+    <w:rsid w:val="00DE3166"/>
+    <w:pPr>
+      <w:tabs>
+        <w:tab w:val="center" w:pos="4252"/>
+        <w:tab w:val="right" w:pos="8504"/>
+      </w:tabs>
+      <w:spacing w:after="0" w:line="240" w:lineRule="auto"/>
+    </w:pPr>
+  </w:style>
+  <w:style w:type="character" w:customStyle="1" w:styleId="EncabezadoCar">
+    <w:name w:val="Encabezado Car"/>
+    <w:basedOn w:val="Fuentedeprrafopredeter"/>
+    <w:link w:val="Encabezado"/>
+    <w:uiPriority w:val="99"/>
+    <w:rsid w:val="00DE3166"/>
+  </w:style>
+  <w:style w:type="paragraph" w:styleId="Piedepgina">
+    <w:name w:val="footer"/>
+    <w:basedOn w:val="Normal"/>
+    <w:link w:val="PiedepginaCar"/>
+    <w:uiPriority w:val="99"/>
+    <w:unhideWhenUsed/>
+    <w:rsid w:val="00DE3166"/>
+    <w:pPr>
+      <w:tabs>
+        <w:tab w:val="center" w:pos="4252"/>
+        <w:tab w:val="right" w:pos="8504"/>
+      </w:tabs>
+      <w:spacing w:after="0" w:line="240" w:lineRule="auto"/>
+    </w:pPr>
+  </w:style>
+  <w:style w:type="character" w:customStyle="1" w:styleId="PiedepginaCar">
+    <w:name w:val="Pie de página Car"/>
+    <w:basedOn w:val="Fuentedeprrafopredeter"/>
+    <w:link w:val="Piedepgina"/>
+    <w:uiPriority w:val="99"/>
+    <w:rsid w:val="00DE3166"/>
+  </w:style>
 </w:styles>
 </file>
 

</xml_diff>

<commit_message>
Hecho iteracion 2 Hito 3
</commit_message>
<xml_diff>
--- a/Desarrollo/SMA/SMA.05-Guía de estilos.docx
+++ b/Desarrollo/SMA/SMA.05-Guía de estilos.docx
@@ -44,70 +44,33 @@
           <w:szCs w:val="24"/>
         </w:rPr>
       </w:pPr>
-      <w:r>
-        <w:rPr>
-          <w:sz w:val="24"/>
-          <w:szCs w:val="24"/>
-        </w:rPr>
-        <w:tab/>
-        <w:t>La Interfaz se</w:t>
-      </w:r>
-      <w:r>
-        <w:rPr>
-          <w:sz w:val="24"/>
-          <w:szCs w:val="24"/>
-        </w:rPr>
-        <w:t>rá</w:t>
-      </w:r>
-      <w:r>
-        <w:rPr>
-          <w:sz w:val="24"/>
-          <w:szCs w:val="24"/>
-        </w:rPr>
-        <w:t xml:space="preserve"> constru</w:t>
-      </w:r>
-      <w:r>
-        <w:rPr>
-          <w:sz w:val="24"/>
-          <w:szCs w:val="24"/>
-        </w:rPr>
-        <w:t>ida</w:t>
-      </w:r>
-      <w:r>
-        <w:rPr>
-          <w:sz w:val="24"/>
-          <w:szCs w:val="24"/>
-        </w:rPr>
-        <w:t xml:space="preserve"> sobre una retícula de 4 columnas x 3 filas, empleada de guía para la distribución de los módulos. Dichos bloques son Cabecera, Cuerpo y Pie de página.</w:t>
-      </w:r>
-    </w:p>
-    <w:p>
+      <w:bookmarkStart w:id="0" w:name="_GoBack"/>
       <w:r>
         <w:rPr>
           <w:noProof/>
           <w:lang w:eastAsia="es-ES"/>
         </w:rPr>
         <w:drawing>
-          <wp:anchor distT="0" distB="0" distL="114300" distR="114300" simplePos="0" relativeHeight="251658240" behindDoc="1" locked="0" layoutInCell="1" allowOverlap="1">
+          <wp:anchor distT="0" distB="0" distL="114300" distR="114300" simplePos="0" relativeHeight="251673600" behindDoc="1" locked="0" layoutInCell="1" allowOverlap="1">
             <wp:simplePos x="0" y="0"/>
             <wp:positionH relativeFrom="column">
-              <wp:posOffset>1110615</wp:posOffset>
+              <wp:posOffset>221155</wp:posOffset>
             </wp:positionH>
             <wp:positionV relativeFrom="paragraph">
-              <wp:posOffset>66040</wp:posOffset>
+              <wp:posOffset>736096</wp:posOffset>
             </wp:positionV>
-            <wp:extent cx="3524250" cy="3471545"/>
-            <wp:effectExtent l="0" t="0" r="0" b="0"/>
+            <wp:extent cx="5400040" cy="3001010"/>
+            <wp:effectExtent l="0" t="0" r="0" b="8890"/>
             <wp:wrapTight wrapText="bothSides">
               <wp:wrapPolygon edited="0">
                 <wp:start x="0" y="0"/>
-                <wp:lineTo x="0" y="21454"/>
-                <wp:lineTo x="21483" y="21454"/>
-                <wp:lineTo x="21483" y="0"/>
+                <wp:lineTo x="0" y="21527"/>
+                <wp:lineTo x="21488" y="21527"/>
+                <wp:lineTo x="21488" y="0"/>
                 <wp:lineTo x="0" y="0"/>
               </wp:wrapPolygon>
             </wp:wrapTight>
-            <wp:docPr id="1" name="Imagen 1"/>
+            <wp:docPr id="18" name="Imagen 18"/>
             <wp:cNvGraphicFramePr>
               <a:graphicFrameLocks xmlns:a="http://schemas.openxmlformats.org/drawingml/2006/main" noChangeAspect="1"/>
             </wp:cNvGraphicFramePr>
@@ -115,7 +78,7 @@
               <a:graphicData uri="http://schemas.openxmlformats.org/drawingml/2006/picture">
                 <pic:pic xmlns:pic="http://schemas.openxmlformats.org/drawingml/2006/picture">
                   <pic:nvPicPr>
-                    <pic:cNvPr id="1" name="img4.jpg"/>
+                    <pic:cNvPr id="18" name="rwd-grids.png"/>
                     <pic:cNvPicPr/>
                   </pic:nvPicPr>
                   <pic:blipFill>
@@ -133,7 +96,7 @@
                   <pic:spPr>
                     <a:xfrm>
                       <a:off x="0" y="0"/>
-                      <a:ext cx="3524250" cy="3471545"/>
+                      <a:ext cx="5400040" cy="3001010"/>
                     </a:xfrm>
                     <a:prstGeom prst="rect">
                       <a:avLst/>
@@ -142,29 +105,92 @@
                 </pic:pic>
               </a:graphicData>
             </a:graphic>
-            <wp14:sizeRelH relativeFrom="margin">
-              <wp14:pctWidth>0</wp14:pctWidth>
-            </wp14:sizeRelH>
-            <wp14:sizeRelV relativeFrom="margin">
-              <wp14:pctHeight>0</wp14:pctHeight>
-            </wp14:sizeRelV>
           </wp:anchor>
         </w:drawing>
       </w:r>
-    </w:p>
-    <w:p/>
-    <w:p/>
-    <w:p/>
-    <w:p/>
-    <w:p/>
-    <w:p/>
-    <w:p/>
-    <w:p/>
-    <w:p/>
-    <w:p/>
-    <w:p/>
-    <w:p/>
-    <w:p/>
+      <w:bookmarkEnd w:id="0"/>
+      <w:r>
+        <w:rPr>
+          <w:sz w:val="24"/>
+          <w:szCs w:val="24"/>
+        </w:rPr>
+        <w:tab/>
+        <w:t>La Interfaz se</w:t>
+      </w:r>
+      <w:r>
+        <w:rPr>
+          <w:sz w:val="24"/>
+          <w:szCs w:val="24"/>
+        </w:rPr>
+        <w:t>rá</w:t>
+      </w:r>
+      <w:r>
+        <w:rPr>
+          <w:sz w:val="24"/>
+          <w:szCs w:val="24"/>
+        </w:rPr>
+        <w:t xml:space="preserve"> constru</w:t>
+      </w:r>
+      <w:r>
+        <w:rPr>
+          <w:sz w:val="24"/>
+          <w:szCs w:val="24"/>
+        </w:rPr>
+        <w:t>ida</w:t>
+      </w:r>
+      <w:r>
+        <w:rPr>
+          <w:sz w:val="24"/>
+          <w:szCs w:val="24"/>
+        </w:rPr>
+        <w:t xml:space="preserve"> sobre una retícula de 4 columnas x 3 filas</w:t>
+      </w:r>
+      <w:r>
+        <w:rPr>
+          <w:sz w:val="24"/>
+          <w:szCs w:val="24"/>
+        </w:rPr>
+        <w:t xml:space="preserve">, para su diseño seguiremos la estructura de rejillas de </w:t>
+      </w:r>
+      <w:proofErr w:type="spellStart"/>
+      <w:r>
+        <w:rPr>
+          <w:sz w:val="24"/>
+          <w:szCs w:val="24"/>
+        </w:rPr>
+        <w:t>Bootsrap</w:t>
+      </w:r>
+      <w:proofErr w:type="spellEnd"/>
+      <w:r>
+        <w:rPr>
+          <w:sz w:val="24"/>
+          <w:szCs w:val="24"/>
+        </w:rPr>
+        <w:t>.</w:t>
+      </w:r>
+      <w:r>
+        <w:rPr>
+          <w:sz w:val="24"/>
+          <w:szCs w:val="24"/>
+        </w:rPr>
+        <w:t xml:space="preserve"> Dichos bloques son Cabecera, Cuerpo y Pie de página.</w:t>
+      </w:r>
+      <w:r>
+        <w:rPr>
+          <w:sz w:val="24"/>
+          <w:szCs w:val="24"/>
+        </w:rPr>
+        <w:t xml:space="preserve"> </w:t>
+      </w:r>
+    </w:p>
+    <w:p>
+      <w:pPr>
+        <w:rPr>
+          <w:sz w:val="24"/>
+          <w:szCs w:val="24"/>
+        </w:rPr>
+      </w:pPr>
+    </w:p>
     <w:p>
       <w:pPr>
         <w:pStyle w:val="Ttulo2"/>
@@ -179,29 +205,6 @@
       </w:pPr>
       <w:r>
         <w:rPr>
-          <w:sz w:val="36"/>
-        </w:rPr>
-        <w:t>Áreas de retícula</w:t>
-      </w:r>
-    </w:p>
-    <w:p>
-      <w:pPr>
-        <w:pStyle w:val="Prrafodelista"/>
-        <w:numPr>
-          <w:ilvl w:val="0"/>
-          <w:numId w:val="5"/>
-        </w:numPr>
-        <w:tabs>
-          <w:tab w:val="left" w:pos="993"/>
-        </w:tabs>
-        <w:ind w:hanging="720"/>
-        <w:rPr>
-          <w:b/>
-          <w:sz w:val="24"/>
-        </w:rPr>
-      </w:pPr>
-      <w:r>
-        <w:rPr>
           <w:b/>
           <w:noProof/>
           <w:lang w:eastAsia="es-ES"/>
@@ -210,10 +213,10 @@
           <wp:anchor distT="0" distB="0" distL="114300" distR="114300" simplePos="0" relativeHeight="251659264" behindDoc="1" locked="0" layoutInCell="1" allowOverlap="1">
             <wp:simplePos x="0" y="0"/>
             <wp:positionH relativeFrom="column">
-              <wp:posOffset>3701415</wp:posOffset>
+              <wp:posOffset>3985194</wp:posOffset>
             </wp:positionH>
             <wp:positionV relativeFrom="paragraph">
-              <wp:posOffset>120650</wp:posOffset>
+              <wp:posOffset>169392</wp:posOffset>
             </wp:positionV>
             <wp:extent cx="1755140" cy="2219325"/>
             <wp:effectExtent l="0" t="0" r="0" b="9525"/>
@@ -266,6 +269,29 @@
       </w:r>
       <w:r>
         <w:rPr>
+          <w:sz w:val="36"/>
+        </w:rPr>
+        <w:t>Áreas de retícula</w:t>
+      </w:r>
+    </w:p>
+    <w:p>
+      <w:pPr>
+        <w:pStyle w:val="Prrafodelista"/>
+        <w:numPr>
+          <w:ilvl w:val="0"/>
+          <w:numId w:val="5"/>
+        </w:numPr>
+        <w:tabs>
+          <w:tab w:val="left" w:pos="993"/>
+        </w:tabs>
+        <w:ind w:hanging="720"/>
+        <w:rPr>
+          <w:b/>
+          <w:sz w:val="24"/>
+        </w:rPr>
+      </w:pPr>
+      <w:r>
+        <w:rPr>
           <w:b/>
           <w:sz w:val="28"/>
         </w:rPr>
@@ -361,8 +387,6 @@
     <w:p/>
     <w:p/>
     <w:p/>
-    <w:p/>
-    <w:p/>
     <w:p>
       <w:pPr>
         <w:pStyle w:val="Prrafodelista"/>
@@ -382,36 +406,24 @@
           <w:sz w:val="28"/>
         </w:rPr>
       </w:pPr>
-    </w:p>
-    <w:p>
-      <w:pPr>
-        <w:pStyle w:val="Prrafodelista"/>
-        <w:numPr>
-          <w:ilvl w:val="0"/>
-          <w:numId w:val="5"/>
-        </w:numPr>
-        <w:rPr>
-          <w:b/>
-          <w:sz w:val="28"/>
-        </w:rPr>
-      </w:pPr>
       <w:r>
         <w:rPr>
           <w:noProof/>
           <w:sz w:val="24"/>
           <w:lang w:eastAsia="es-ES"/>
         </w:rPr>
+        <w:lastRenderedPageBreak/>
         <w:drawing>
           <wp:anchor distT="0" distB="0" distL="114300" distR="114300" simplePos="0" relativeHeight="251661312" behindDoc="0" locked="0" layoutInCell="1" allowOverlap="1">
             <wp:simplePos x="0" y="0"/>
             <wp:positionH relativeFrom="column">
-              <wp:posOffset>4130040</wp:posOffset>
+              <wp:posOffset>4122420</wp:posOffset>
             </wp:positionH>
             <wp:positionV relativeFrom="paragraph">
-              <wp:posOffset>0</wp:posOffset>
+              <wp:posOffset>238125</wp:posOffset>
             </wp:positionV>
-            <wp:extent cx="1777717" cy="2514600"/>
-            <wp:effectExtent l="0" t="0" r="0" b="0"/>
+            <wp:extent cx="1671320" cy="2364740"/>
+            <wp:effectExtent l="0" t="0" r="5080" b="0"/>
             <wp:wrapSquare wrapText="bothSides"/>
             <wp:docPr id="6" name="Imagen 6"/>
             <wp:cNvGraphicFramePr>
@@ -439,7 +451,7 @@
                   <pic:spPr>
                     <a:xfrm>
                       <a:off x="0" y="0"/>
-                      <a:ext cx="1777717" cy="2514600"/>
+                      <a:ext cx="1671320" cy="2364740"/>
                     </a:xfrm>
                     <a:prstGeom prst="rect">
                       <a:avLst/>
@@ -448,30 +460,50 @@
                 </pic:pic>
               </a:graphicData>
             </a:graphic>
+            <wp14:sizeRelH relativeFrom="margin">
+              <wp14:pctWidth>0</wp14:pctWidth>
+            </wp14:sizeRelH>
+            <wp14:sizeRelV relativeFrom="margin">
+              <wp14:pctHeight>0</wp14:pctHeight>
+            </wp14:sizeRelV>
           </wp:anchor>
         </w:drawing>
       </w:r>
-      <w:r>
+    </w:p>
+    <w:p>
+      <w:pPr>
+        <w:pStyle w:val="Prrafodelista"/>
+        <w:numPr>
+          <w:ilvl w:val="0"/>
+          <w:numId w:val="5"/>
+        </w:numPr>
+        <w:ind w:left="993" w:hanging="284"/>
         <w:rPr>
           <w:b/>
           <w:sz w:val="28"/>
         </w:rPr>
+      </w:pPr>
+      <w:r>
+        <w:rPr>
+          <w:b/>
+          <w:sz w:val="28"/>
+        </w:rPr>
         <w:t xml:space="preserve">Cuerpo – Página principal </w:t>
       </w:r>
     </w:p>
     <w:p>
       <w:pPr>
         <w:pStyle w:val="Prrafodelista"/>
-        <w:ind w:left="1429"/>
-        <w:rPr>
-          <w:sz w:val="24"/>
-        </w:rPr>
-      </w:pPr>
-      <w:r>
-        <w:rPr>
-          <w:sz w:val="24"/>
-        </w:rPr>
-        <w:t xml:space="preserve">             </w:t>
+        <w:ind w:left="851" w:hanging="436"/>
+        <w:rPr>
+          <w:sz w:val="24"/>
+        </w:rPr>
+      </w:pPr>
+      <w:r>
+        <w:rPr>
+          <w:sz w:val="24"/>
+        </w:rPr>
+        <w:t xml:space="preserve">           </w:t>
       </w:r>
       <w:r>
         <w:rPr>
@@ -494,9 +526,9 @@
           <w:numId w:val="6"/>
         </w:numPr>
         <w:tabs>
-          <w:tab w:val="left" w:pos="2694"/>
+          <w:tab w:val="left" w:pos="1701"/>
         </w:tabs>
-        <w:ind w:left="2127" w:firstLine="283"/>
+        <w:ind w:left="993" w:firstLine="425"/>
         <w:rPr>
           <w:sz w:val="24"/>
         </w:rPr>
@@ -516,9 +548,9 @@
           <w:numId w:val="6"/>
         </w:numPr>
         <w:tabs>
-          <w:tab w:val="left" w:pos="2694"/>
+          <w:tab w:val="left" w:pos="1701"/>
         </w:tabs>
-        <w:ind w:left="2127" w:firstLine="283"/>
+        <w:ind w:left="993" w:firstLine="425"/>
         <w:rPr>
           <w:sz w:val="24"/>
         </w:rPr>
@@ -560,16 +592,6 @@
     <w:p>
       <w:pPr>
         <w:pStyle w:val="Prrafodelista"/>
-      </w:pPr>
-    </w:p>
-    <w:p>
-      <w:pPr>
-        <w:pStyle w:val="Prrafodelista"/>
-      </w:pPr>
-    </w:p>
-    <w:p>
-      <w:pPr>
-        <w:pStyle w:val="Prrafodelista"/>
         <w:numPr>
           <w:ilvl w:val="0"/>
           <w:numId w:val="5"/>
@@ -598,133 +620,6 @@
       </w:pPr>
       <w:r>
         <w:rPr>
-          <w:sz w:val="24"/>
-        </w:rPr>
-        <w:tab/>
-      </w:r>
-      <w:r>
-        <w:rPr>
-          <w:sz w:val="24"/>
-        </w:rPr>
-        <w:t xml:space="preserve">En las cabeceras de las páginas de usuario </w:t>
-      </w:r>
-      <w:r>
-        <w:rPr>
-          <w:sz w:val="24"/>
-        </w:rPr>
-        <w:t xml:space="preserve">aparecerá el logotipo de la aplicación, el nombre de usuario, y las opciones de </w:t>
-      </w:r>
-      <w:r>
-        <w:rPr>
-          <w:b/>
-          <w:sz w:val="24"/>
-        </w:rPr>
-        <w:t>Ajustes</w:t>
-      </w:r>
-      <w:r>
-        <w:rPr>
-          <w:sz w:val="24"/>
-        </w:rPr>
-        <w:t xml:space="preserve"> y </w:t>
-      </w:r>
-      <w:r>
-        <w:rPr>
-          <w:b/>
-          <w:sz w:val="24"/>
-        </w:rPr>
-        <w:t>Cerrar</w:t>
-      </w:r>
-      <w:r>
-        <w:rPr>
-          <w:sz w:val="24"/>
-        </w:rPr>
-        <w:t xml:space="preserve"> </w:t>
-      </w:r>
-      <w:r>
-        <w:rPr>
-          <w:b/>
-          <w:sz w:val="24"/>
-        </w:rPr>
-        <w:t>sesión</w:t>
-      </w:r>
-    </w:p>
-    <w:p>
-      <w:pPr>
-        <w:pStyle w:val="Prrafodelista"/>
-        <w:tabs>
-          <w:tab w:val="left" w:pos="2694"/>
-        </w:tabs>
-        <w:ind w:left="2410"/>
-        <w:rPr>
-          <w:sz w:val="24"/>
-        </w:rPr>
-      </w:pPr>
-    </w:p>
-    <w:p>
-      <w:pPr>
-        <w:pStyle w:val="Prrafodelista"/>
-        <w:numPr>
-          <w:ilvl w:val="0"/>
-          <w:numId w:val="5"/>
-        </w:numPr>
-        <w:tabs>
-          <w:tab w:val="left" w:pos="2694"/>
-        </w:tabs>
-        <w:rPr>
-          <w:i/>
-          <w:sz w:val="28"/>
-        </w:rPr>
-      </w:pPr>
-      <w:r>
-        <w:rPr>
-          <w:i/>
-          <w:sz w:val="28"/>
-        </w:rPr>
-        <w:t>Cuerpo – Página usuario</w:t>
-      </w:r>
-    </w:p>
-    <w:p>
-      <w:pPr>
-        <w:pStyle w:val="Prrafodelista"/>
-        <w:tabs>
-          <w:tab w:val="left" w:pos="2694"/>
-        </w:tabs>
-        <w:ind w:left="1429"/>
-        <w:rPr>
-          <w:sz w:val="24"/>
-        </w:rPr>
-      </w:pPr>
-      <w:r>
-        <w:rPr>
-          <w:sz w:val="24"/>
-        </w:rPr>
-        <w:t>Estará divida en 3 columnas y 2 filas</w:t>
-      </w:r>
-      <w:r>
-        <w:rPr>
-          <w:sz w:val="24"/>
-        </w:rPr>
-        <w:t xml:space="preserve">, en cada cuadrado habrá una funcionalidad de nuestra aplicación </w:t>
-      </w:r>
-    </w:p>
-    <w:p>
-      <w:pPr>
-        <w:pStyle w:val="Prrafodelista"/>
-        <w:tabs>
-          <w:tab w:val="left" w:pos="2694"/>
-        </w:tabs>
-        <w:ind w:left="1429"/>
-        <w:rPr>
-          <w:sz w:val="28"/>
-        </w:rPr>
-      </w:pPr>
-    </w:p>
-    <w:p>
-      <w:pPr>
-        <w:pStyle w:val="Prrafodelista"/>
-      </w:pPr>
-      <w:r>
-        <w:rPr>
           <w:noProof/>
           <w:sz w:val="24"/>
           <w:lang w:eastAsia="es-ES"/>
@@ -733,10 +628,10 @@
           <wp:anchor distT="0" distB="0" distL="114300" distR="114300" simplePos="0" relativeHeight="251660288" behindDoc="0" locked="0" layoutInCell="1" allowOverlap="1">
             <wp:simplePos x="0" y="0"/>
             <wp:positionH relativeFrom="column">
-              <wp:posOffset>2100580</wp:posOffset>
+              <wp:posOffset>3976326</wp:posOffset>
             </wp:positionH>
             <wp:positionV relativeFrom="paragraph">
-              <wp:posOffset>32385</wp:posOffset>
+              <wp:posOffset>327660</wp:posOffset>
             </wp:positionV>
             <wp:extent cx="1905635" cy="2695575"/>
             <wp:effectExtent l="0" t="0" r="0" b="9525"/>
@@ -785,70 +680,127 @@
           </wp:anchor>
         </w:drawing>
       </w:r>
+      <w:r>
+        <w:rPr>
+          <w:sz w:val="24"/>
+        </w:rPr>
+        <w:tab/>
+      </w:r>
+      <w:r>
+        <w:rPr>
+          <w:sz w:val="24"/>
+        </w:rPr>
+        <w:t xml:space="preserve">En las cabeceras de las páginas de usuario </w:t>
+      </w:r>
+      <w:r>
+        <w:rPr>
+          <w:sz w:val="24"/>
+        </w:rPr>
+        <w:t xml:space="preserve">aparecerá el logotipo de la aplicación, el nombre de usuario, y las opciones de </w:t>
+      </w:r>
+      <w:r>
+        <w:rPr>
+          <w:b/>
+          <w:sz w:val="24"/>
+        </w:rPr>
+        <w:t>Ajustes</w:t>
+      </w:r>
+      <w:r>
+        <w:rPr>
+          <w:sz w:val="24"/>
+        </w:rPr>
+        <w:t xml:space="preserve"> y </w:t>
+      </w:r>
+      <w:r>
+        <w:rPr>
+          <w:b/>
+          <w:sz w:val="24"/>
+        </w:rPr>
+        <w:t>Cerrar</w:t>
+      </w:r>
+      <w:r>
+        <w:rPr>
+          <w:sz w:val="24"/>
+        </w:rPr>
+        <w:t xml:space="preserve"> </w:t>
+      </w:r>
+      <w:r>
+        <w:rPr>
+          <w:b/>
+          <w:sz w:val="24"/>
+        </w:rPr>
+        <w:t>sesión</w:t>
+      </w:r>
     </w:p>
     <w:p>
       <w:pPr>
         <w:pStyle w:val="Prrafodelista"/>
+        <w:tabs>
+          <w:tab w:val="left" w:pos="2694"/>
+        </w:tabs>
+        <w:ind w:left="2410"/>
+        <w:rPr>
+          <w:sz w:val="24"/>
+        </w:rPr>
       </w:pPr>
     </w:p>
     <w:p>
       <w:pPr>
         <w:pStyle w:val="Prrafodelista"/>
-      </w:pPr>
+        <w:numPr>
+          <w:ilvl w:val="0"/>
+          <w:numId w:val="5"/>
+        </w:numPr>
+        <w:tabs>
+          <w:tab w:val="left" w:pos="2694"/>
+        </w:tabs>
+        <w:rPr>
+          <w:i/>
+          <w:sz w:val="28"/>
+        </w:rPr>
+      </w:pPr>
+      <w:r>
+        <w:rPr>
+          <w:i/>
+          <w:sz w:val="28"/>
+        </w:rPr>
+        <w:t>Cuerpo – Página usuario</w:t>
+      </w:r>
     </w:p>
     <w:p>
       <w:pPr>
         <w:pStyle w:val="Prrafodelista"/>
-      </w:pPr>
+        <w:tabs>
+          <w:tab w:val="left" w:pos="2694"/>
+        </w:tabs>
+        <w:ind w:left="1429"/>
+        <w:rPr>
+          <w:sz w:val="24"/>
+        </w:rPr>
+      </w:pPr>
+      <w:r>
+        <w:rPr>
+          <w:sz w:val="24"/>
+        </w:rPr>
+        <w:t>Estará divida en 3 columnas y 2 filas</w:t>
+      </w:r>
+      <w:r>
+        <w:rPr>
+          <w:sz w:val="24"/>
+        </w:rPr>
+        <w:t xml:space="preserve">, en cada cuadrado habrá una funcionalidad de nuestra aplicación </w:t>
+      </w:r>
     </w:p>
     <w:p>
       <w:pPr>
         <w:pStyle w:val="Prrafodelista"/>
-      </w:pPr>
-    </w:p>
-    <w:p>
-      <w:pPr>
-        <w:pStyle w:val="Prrafodelista"/>
-      </w:pPr>
-    </w:p>
-    <w:p>
-      <w:pPr>
-        <w:pStyle w:val="Prrafodelista"/>
-      </w:pPr>
-    </w:p>
-    <w:p>
-      <w:pPr>
-        <w:pStyle w:val="Prrafodelista"/>
-      </w:pPr>
-    </w:p>
-    <w:p>
-      <w:pPr>
-        <w:pStyle w:val="Prrafodelista"/>
-      </w:pPr>
-    </w:p>
-    <w:p>
-      <w:pPr>
-        <w:pStyle w:val="Prrafodelista"/>
-      </w:pPr>
-    </w:p>
-    <w:p>
-      <w:pPr>
-        <w:pStyle w:val="Prrafodelista"/>
-      </w:pPr>
-    </w:p>
-    <w:p>
-      <w:pPr>
-        <w:pStyle w:val="Prrafodelista"/>
-      </w:pPr>
-    </w:p>
-    <w:p>
-      <w:pPr>
-        <w:pStyle w:val="Prrafodelista"/>
-      </w:pPr>
-    </w:p>
-    <w:p>
-      <w:pPr>
-        <w:pStyle w:val="Prrafodelista"/>
+        <w:tabs>
+          <w:tab w:val="left" w:pos="2694"/>
+        </w:tabs>
+        <w:ind w:left="1429"/>
+        <w:rPr>
+          <w:sz w:val="28"/>
+        </w:rPr>
       </w:pPr>
     </w:p>
     <w:p>
@@ -911,7 +863,6 @@
           <w:i/>
           <w:sz w:val="28"/>
         </w:rPr>
-        <w:lastRenderedPageBreak/>
         <w:t>Pie</w:t>
       </w:r>
       <w:r>
@@ -939,6 +890,13 @@
         <w:t>La información en los pies de página consistirá en enlaces de destacado de la web y otros datos que puedan resultar útiles al usuario.</w:t>
       </w:r>
     </w:p>
+    <w:p/>
+    <w:p/>
+    <w:p/>
+    <w:p/>
+    <w:p/>
+    <w:p/>
+    <w:p/>
     <w:p/>
     <w:p>
       <w:pPr>
@@ -1108,10 +1066,10 @@
           <wp:anchor distT="0" distB="0" distL="114300" distR="114300" simplePos="0" relativeHeight="251669504" behindDoc="1" locked="0" layoutInCell="1" allowOverlap="1">
             <wp:simplePos x="0" y="0"/>
             <wp:positionH relativeFrom="column">
-              <wp:posOffset>773977</wp:posOffset>
+              <wp:posOffset>960120</wp:posOffset>
             </wp:positionH>
             <wp:positionV relativeFrom="paragraph">
-              <wp:posOffset>111760</wp:posOffset>
+              <wp:posOffset>3810</wp:posOffset>
             </wp:positionV>
             <wp:extent cx="3782568" cy="2039112"/>
             <wp:effectExtent l="0" t="0" r="8890" b="0"/>
@@ -1124,7 +1082,7 @@
                 <wp:lineTo x="0" y="0"/>
               </wp:wrapPolygon>
             </wp:wrapTight>
-            <wp:docPr id="2" name="Imagen 2"/>
+            <wp:docPr id="3" name="Imagen 3"/>
             <wp:cNvGraphicFramePr>
               <a:graphicFrameLocks xmlns:a="http://schemas.openxmlformats.org/drawingml/2006/main" noChangeAspect="1"/>
             </wp:cNvGraphicFramePr>
@@ -1132,7 +1090,7 @@
               <a:graphicData uri="http://schemas.openxmlformats.org/drawingml/2006/picture">
                 <pic:pic xmlns:pic="http://schemas.openxmlformats.org/drawingml/2006/picture">
                   <pic:nvPicPr>
-                    <pic:cNvPr id="2" name="AlphaSchool Cartel 1.jpg"/>
+                    <pic:cNvPr id="3" name="AlphaSchool Cartel 3.jpg"/>
                     <pic:cNvPicPr/>
                   </pic:nvPicPr>
                   <pic:blipFill>
@@ -1163,6 +1121,21 @@
         </w:drawing>
       </w:r>
     </w:p>
+    <w:p>
+      <w:pPr>
+        <w:pStyle w:val="Ttulo2"/>
+        <w:ind w:left="720"/>
+        <w:rPr>
+          <w:sz w:val="32"/>
+        </w:rPr>
+      </w:pPr>
+    </w:p>
+    <w:p/>
+    <w:p/>
+    <w:p/>
+    <w:p/>
+    <w:p/>
+    <w:p/>
     <w:p>
       <w:pPr>
         <w:pStyle w:val="Ttulo2"/>
@@ -1294,8 +1267,13 @@
         <w:rPr>
           <w:sz w:val="32"/>
         </w:rPr>
-        <w:lastRenderedPageBreak/>
         <w:t>Colores</w:t>
+      </w:r>
+    </w:p>
+    <w:p>
+      <w:r>
+        <w:tab/>
+        <w:t>Los colores principales que vamos a usar en nuestra página son:</w:t>
       </w:r>
     </w:p>
     <w:p>
@@ -1304,27 +1282,28 @@
           <w:noProof/>
           <w:lang w:eastAsia="es-ES"/>
         </w:rPr>
+        <w:lastRenderedPageBreak/>
         <w:drawing>
-          <wp:anchor distT="0" distB="0" distL="114300" distR="114300" simplePos="0" relativeHeight="251665408" behindDoc="1" locked="0" layoutInCell="1" allowOverlap="1">
+          <wp:anchor distT="0" distB="0" distL="114300" distR="114300" simplePos="0" relativeHeight="251670528" behindDoc="1" locked="0" layoutInCell="1" allowOverlap="1">
             <wp:simplePos x="0" y="0"/>
             <wp:positionH relativeFrom="column">
-              <wp:posOffset>2974340</wp:posOffset>
+              <wp:posOffset>2991485</wp:posOffset>
             </wp:positionH>
             <wp:positionV relativeFrom="paragraph">
-              <wp:posOffset>291465</wp:posOffset>
+              <wp:posOffset>27143</wp:posOffset>
             </wp:positionV>
-            <wp:extent cx="1530350" cy="1485265"/>
-            <wp:effectExtent l="0" t="0" r="0" b="635"/>
+            <wp:extent cx="1500505" cy="1457325"/>
+            <wp:effectExtent l="0" t="0" r="4445" b="9525"/>
             <wp:wrapTight wrapText="bothSides">
               <wp:wrapPolygon edited="0">
                 <wp:start x="0" y="0"/>
-                <wp:lineTo x="0" y="21332"/>
-                <wp:lineTo x="21241" y="21332"/>
-                <wp:lineTo x="21241" y="0"/>
+                <wp:lineTo x="0" y="21459"/>
+                <wp:lineTo x="21390" y="21459"/>
+                <wp:lineTo x="21390" y="0"/>
                 <wp:lineTo x="0" y="0"/>
               </wp:wrapPolygon>
             </wp:wrapTight>
-            <wp:docPr id="11" name="Imagen 11"/>
+            <wp:docPr id="14" name="Imagen 14"/>
             <wp:cNvGraphicFramePr>
               <a:graphicFrameLocks xmlns:a="http://schemas.openxmlformats.org/drawingml/2006/main" noChangeAspect="1"/>
             </wp:cNvGraphicFramePr>
@@ -1332,7 +1311,7 @@
               <a:graphicData uri="http://schemas.openxmlformats.org/drawingml/2006/picture">
                 <pic:pic xmlns:pic="http://schemas.openxmlformats.org/drawingml/2006/picture">
                   <pic:nvPicPr>
-                    <pic:cNvPr id="11" name="color2.jpg"/>
+                    <pic:cNvPr id="14" name="color2.jpg"/>
                     <pic:cNvPicPr/>
                   </pic:nvPicPr>
                   <pic:blipFill>
@@ -1350,7 +1329,7 @@
                   <pic:spPr>
                     <a:xfrm>
                       <a:off x="0" y="0"/>
-                      <a:ext cx="1530350" cy="1485265"/>
+                      <a:ext cx="1500505" cy="1457325"/>
                     </a:xfrm>
                     <a:prstGeom prst="rect">
                       <a:avLst/>
@@ -1359,15 +1338,15 @@
                 </pic:pic>
               </a:graphicData>
             </a:graphic>
+            <wp14:sizeRelH relativeFrom="margin">
+              <wp14:pctWidth>0</wp14:pctWidth>
+            </wp14:sizeRelH>
+            <wp14:sizeRelV relativeFrom="margin">
+              <wp14:pctHeight>0</wp14:pctHeight>
+            </wp14:sizeRelV>
           </wp:anchor>
         </w:drawing>
       </w:r>
-      <w:r>
-        <w:tab/>
-        <w:t>Los colores principales que vamos a usar en nuestra página son:</w:t>
-      </w:r>
-    </w:p>
-    <w:p>
       <w:r>
         <w:rPr>
           <w:noProof/>
@@ -1428,6 +1407,12 @@
                 </pic:pic>
               </a:graphicData>
             </a:graphic>
+            <wp14:sizeRelH relativeFrom="margin">
+              <wp14:pctWidth>0</wp14:pctWidth>
+            </wp14:sizeRelH>
+            <wp14:sizeRelV relativeFrom="margin">
+              <wp14:pctHeight>0</wp14:pctHeight>
+            </wp14:sizeRelV>
           </wp:anchor>
         </w:drawing>
       </w:r>
@@ -1444,18 +1429,26 @@
           <w:lang w:eastAsia="es-ES"/>
         </w:rPr>
         <w:drawing>
-          <wp:anchor distT="0" distB="0" distL="114300" distR="114300" simplePos="0" relativeHeight="251668480" behindDoc="1" locked="0" layoutInCell="1" allowOverlap="1">
+          <wp:anchor distT="0" distB="0" distL="114300" distR="114300" simplePos="0" relativeHeight="251672576" behindDoc="1" locked="0" layoutInCell="1" allowOverlap="1">
             <wp:simplePos x="0" y="0"/>
             <wp:positionH relativeFrom="column">
-              <wp:posOffset>2976880</wp:posOffset>
+              <wp:posOffset>790575</wp:posOffset>
             </wp:positionH>
             <wp:positionV relativeFrom="paragraph">
-              <wp:posOffset>76902</wp:posOffset>
+              <wp:posOffset>68610</wp:posOffset>
             </wp:positionV>
-            <wp:extent cx="1529080" cy="1485265"/>
-            <wp:effectExtent l="0" t="0" r="0" b="635"/>
-            <wp:wrapSquare wrapText="bothSides"/>
-            <wp:docPr id="13" name="Imagen 13"/>
+            <wp:extent cx="1530350" cy="1484630"/>
+            <wp:effectExtent l="0" t="0" r="0" b="1270"/>
+            <wp:wrapTight wrapText="bothSides">
+              <wp:wrapPolygon edited="0">
+                <wp:start x="0" y="0"/>
+                <wp:lineTo x="0" y="21341"/>
+                <wp:lineTo x="21241" y="21341"/>
+                <wp:lineTo x="21241" y="0"/>
+                <wp:lineTo x="0" y="0"/>
+              </wp:wrapPolygon>
+            </wp:wrapTight>
+            <wp:docPr id="16" name="Imagen 16"/>
             <wp:cNvGraphicFramePr>
               <a:graphicFrameLocks xmlns:a="http://schemas.openxmlformats.org/drawingml/2006/main" noChangeAspect="1"/>
             </wp:cNvGraphicFramePr>
@@ -1463,7 +1456,7 @@
               <a:graphicData uri="http://schemas.openxmlformats.org/drawingml/2006/picture">
                 <pic:pic xmlns:pic="http://schemas.openxmlformats.org/drawingml/2006/picture">
                   <pic:nvPicPr>
-                    <pic:cNvPr id="13" name="color4.jpg"/>
+                    <pic:cNvPr id="16" name="color3.jpg"/>
                     <pic:cNvPicPr/>
                   </pic:nvPicPr>
                   <pic:blipFill>
@@ -1481,7 +1474,7 @@
                   <pic:spPr>
                     <a:xfrm>
                       <a:off x="0" y="0"/>
-                      <a:ext cx="1529080" cy="1485265"/>
+                      <a:ext cx="1530350" cy="1484630"/>
                     </a:xfrm>
                     <a:prstGeom prst="rect">
                       <a:avLst/>
@@ -1505,18 +1498,26 @@
           <w:lang w:eastAsia="es-ES"/>
         </w:rPr>
         <w:drawing>
-          <wp:anchor distT="0" distB="0" distL="114300" distR="114300" simplePos="0" relativeHeight="251667456" behindDoc="0" locked="0" layoutInCell="1" allowOverlap="1">
+          <wp:anchor distT="0" distB="0" distL="114300" distR="114300" simplePos="0" relativeHeight="251671552" behindDoc="1" locked="0" layoutInCell="1" allowOverlap="1">
             <wp:simplePos x="0" y="0"/>
             <wp:positionH relativeFrom="column">
-              <wp:posOffset>796290</wp:posOffset>
+              <wp:posOffset>3028108</wp:posOffset>
             </wp:positionH>
             <wp:positionV relativeFrom="paragraph">
-              <wp:posOffset>67377</wp:posOffset>
+              <wp:posOffset>68447</wp:posOffset>
             </wp:positionV>
-            <wp:extent cx="1530350" cy="1485265"/>
-            <wp:effectExtent l="0" t="0" r="0" b="635"/>
-            <wp:wrapSquare wrapText="bothSides"/>
-            <wp:docPr id="12" name="Imagen 12"/>
+            <wp:extent cx="1464310" cy="1421130"/>
+            <wp:effectExtent l="0" t="0" r="2540" b="7620"/>
+            <wp:wrapTight wrapText="bothSides">
+              <wp:wrapPolygon edited="0">
+                <wp:start x="0" y="0"/>
+                <wp:lineTo x="0" y="21426"/>
+                <wp:lineTo x="21356" y="21426"/>
+                <wp:lineTo x="21356" y="0"/>
+                <wp:lineTo x="0" y="0"/>
+              </wp:wrapPolygon>
+            </wp:wrapTight>
+            <wp:docPr id="15" name="Imagen 15"/>
             <wp:cNvGraphicFramePr>
               <a:graphicFrameLocks xmlns:a="http://schemas.openxmlformats.org/drawingml/2006/main" noChangeAspect="1"/>
             </wp:cNvGraphicFramePr>
@@ -1524,7 +1525,7 @@
               <a:graphicData uri="http://schemas.openxmlformats.org/drawingml/2006/picture">
                 <pic:pic xmlns:pic="http://schemas.openxmlformats.org/drawingml/2006/picture">
                   <pic:nvPicPr>
-                    <pic:cNvPr id="12" name="color3.jpg"/>
+                    <pic:cNvPr id="15" name="color4.jpg"/>
                     <pic:cNvPicPr/>
                   </pic:nvPicPr>
                   <pic:blipFill>
@@ -1542,7 +1543,7 @@
                   <pic:spPr>
                     <a:xfrm>
                       <a:off x="0" y="0"/>
-                      <a:ext cx="1530350" cy="1485265"/>
+                      <a:ext cx="1464310" cy="1421130"/>
                     </a:xfrm>
                     <a:prstGeom prst="rect">
                       <a:avLst/>
@@ -1658,8 +1659,6 @@
         </w:rPr>
         <w:t xml:space="preserve"> </w:t>
       </w:r>
-      <w:bookmarkStart w:id="0" w:name="_GoBack"/>
-      <w:bookmarkEnd w:id="0"/>
     </w:p>
     <w:sectPr>
       <w:headerReference w:type="default" r:id="rId18"/>

</xml_diff>